<commit_message>
Aktualisierung nach dem erhaltenen Kommentar
</commit_message>
<xml_diff>
--- a/Entwurf_Projektmanagement.docx
+++ b/Entwurf_Projektmanagement.docx
@@ -33,15 +33,7 @@
     </w:p>
     <w:p>
       <w:r>
-        <w:t xml:space="preserve">Marek </w:t>
-      </w:r>
-      <w:proofErr w:type="spellStart"/>
-      <w:r>
-        <w:t>Linnenbaum</w:t>
-      </w:r>
-      <w:proofErr w:type="spellEnd"/>
-      <w:r>
-        <w:t xml:space="preserve"> (Matrikelnummer:</w:t>
+        <w:t>Marek Linnenbaum (Matrikelnummer:</w:t>
       </w:r>
       <w:r>
         <w:rPr>
@@ -55,15 +47,7 @@
     </w:p>
     <w:p>
       <w:r>
-        <w:t xml:space="preserve">Christian </w:t>
-      </w:r>
-      <w:proofErr w:type="spellStart"/>
-      <w:r>
-        <w:t>Szablewski</w:t>
-      </w:r>
-      <w:proofErr w:type="spellEnd"/>
-      <w:r>
-        <w:t xml:space="preserve"> (Matrikelnummer:</w:t>
+        <w:t>Christian Szablewski (Matrikelnummer:</w:t>
       </w:r>
       <w:r>
         <w:rPr>
@@ -106,15 +90,7 @@
       <w:bookmarkStart w:id="2" w:name="_ezymld156w54" w:colFirst="0" w:colLast="0"/>
       <w:bookmarkEnd w:id="2"/>
       <w:r>
-        <w:t xml:space="preserve">Überführung in eine neue Form des Regelbetriebs der </w:t>
-      </w:r>
-      <w:proofErr w:type="spellStart"/>
-      <w:r>
-        <w:t>Consult</w:t>
-      </w:r>
-      <w:proofErr w:type="spellEnd"/>
-      <w:r>
-        <w:t xml:space="preserve"> GmbH während der Corona-Krise 2020</w:t>
+        <w:t>Überführung in eine neue Form des Regelbetriebs der Consult GmbH während der Corona-Krise 2020</w:t>
       </w:r>
     </w:p>
     <w:p>
@@ -129,28 +105,12 @@
     </w:p>
     <w:p>
       <w:r>
-        <w:t xml:space="preserve">Zum Ende des ersten Quartals des Jahres 2020 ist die </w:t>
-      </w:r>
-      <w:proofErr w:type="spellStart"/>
-      <w:r>
-        <w:t>Consult</w:t>
-      </w:r>
-      <w:proofErr w:type="spellEnd"/>
-      <w:r>
-        <w:t xml:space="preserve"> GmbH direkt von den Auswirkungen der Corona-Krise durch neue politische Verordnungen und Rahmenbedingungen betroffen.</w:t>
+        <w:t>Zum Ende des ersten Quartals des Jahres 2020 ist die Consult GmbH direkt von den Auswirkungen der Corona-Krise durch neue politische Verordnungen und Rahmenbedingungen betroffen.</w:t>
       </w:r>
     </w:p>
     <w:p>
       <w:r>
-        <w:t xml:space="preserve">Im Zuge dessen gilt es sicherzustellen, dass die </w:t>
-      </w:r>
-      <w:proofErr w:type="spellStart"/>
-      <w:r>
-        <w:t>Consult</w:t>
-      </w:r>
-      <w:proofErr w:type="spellEnd"/>
-      <w:r>
-        <w:t xml:space="preserve"> GmbH trotz der akuten Situation arbeitsfähig bleibt indem eine neue Form des Regelbetriebs eingeführt und die Gesundheit der Mitarbeiter sichergestellt wird. </w:t>
+        <w:t xml:space="preserve">Im Zuge dessen gilt es sicherzustellen, dass die Consult GmbH trotz der akuten Situation arbeitsfähig bleibt indem eine neue Form des Regelbetriebs eingeführt und die Gesundheit der Mitarbeiter sichergestellt wird. </w:t>
       </w:r>
     </w:p>
     <w:p>
@@ -168,17 +128,15 @@
     </w:p>
     <w:p>
       <w:r>
-        <w:t>Insofern soll sichergestellt werden, dass die beschäftigten Mitarbeiter weiterhin kein gesundheitliches Risiko für die Ausübung ihrer betrieblichen Tätigkeiten eingehen und ihren normalen Lohn über einen möglichst langen Zeitraum erhalten.</w:t>
+        <w:t>Insofern soll sichergestellt werden, dass die beschäftigten Mitarbeiter weiterhin kein gesundheitliches Risiko für die Ausübung ihrer betrieblichen Tätigkeiten eingehen und ihren normalen Lohn über einen möglichst langen Zeitraum erhalten</w:t>
+      </w:r>
+      <w:r>
+        <w:t>, dies soll sichergestellt werden durch Umbaumaßnahmen der Mitarbeiterbüros und die Bereitstellung von Desinfektionsmitteln und Atemschutzmasken.</w:t>
       </w:r>
     </w:p>
     <w:p>
       <w:r>
         <w:t>Im Zuge dessen soll eine neue Form des Regelbetriebs eingeführt werden, welche die zuvor beschriebenen Ziele gewährleistet.</w:t>
-      </w:r>
-    </w:p>
-    <w:p>
-      <w:r>
-        <w:t>Neue Kundenaufträge werden zwar entgegengenommen, allerdings erfolgt die Analyse der Kundenumgebung in reduzierter Form durch Gespräche ohne eine persönliche Analyse vor Ort.</w:t>
       </w:r>
     </w:p>
     <w:p>
@@ -192,26 +150,11 @@
     <w:p/>
     <w:p>
       <w:r>
-        <w:t xml:space="preserve">Die zu erfüllenden Dienstleistungen der </w:t>
-      </w:r>
-      <w:proofErr w:type="spellStart"/>
-      <w:r>
-        <w:t>Consult</w:t>
-      </w:r>
-      <w:proofErr w:type="spellEnd"/>
-      <w:r>
-        <w:t xml:space="preserve"> GmbH sollen bestmöglich fortgesetzt werden. Dabei wird die Analyse der Kundenumgebung mit nur möglichst wenig Personal in den Räumlichkeiten des Kunden durchgeführt, sofern dieser damit einverstanden ist und politische Verordnungen dies nicht verbieten.</w:t>
+        <w:t>Die zu erfüllenden Dienstleistungen der Consult GmbH sollen bestmöglich fortgesetzt werden. Dabei wird die Analyse der Kundenumgebung mit nur möglichst wenig Personal in den Räumlichkeiten des Kunden durchgeführt, sofern dieser damit einverstanden ist und politische Verordnungen dies nicht verbieten.</w:t>
       </w:r>
       <w:r>
         <w:br/>
-      </w:r>
-      <w:proofErr w:type="gramStart"/>
-      <w:r>
-        <w:t>Alternativ</w:t>
-      </w:r>
-      <w:proofErr w:type="gramEnd"/>
-      <w:r>
-        <w:t xml:space="preserve"> werden erste Gespräche und Analysen durch Telefonate und Online-Konferenzen durchgeführt.</w:t>
+        <w:t>Alternativ werden erste Gespräche und Analysen durch Telefonate und Online-Konferenzen durchgeführt.</w:t>
       </w:r>
     </w:p>
     <w:p>
@@ -225,7 +168,13 @@
         <w:t xml:space="preserve">Mögliche Risikopatienten und Eltern ohne Betreuungsangebot sollen von zu Hause </w:t>
       </w:r>
       <w:r>
-        <w:t>ausarbeiten</w:t>
+        <w:t>aus</w:t>
+      </w:r>
+      <w:r>
+        <w:t xml:space="preserve"> </w:t>
+      </w:r>
+      <w:r>
+        <w:t>arbeiten</w:t>
       </w:r>
       <w:r>
         <w:t>. Mitarbeiter in den Großraumbüros werden großzügig verteilt.</w:t>
@@ -268,15 +217,7 @@
     <w:p>
       <w:r>
         <w:br/>
-        <w:t xml:space="preserve">Interne Kommunikation soll durch Messenger-Plattformen mit </w:t>
-      </w:r>
-      <w:proofErr w:type="spellStart"/>
-      <w:r>
-        <w:t>Telefoniefunktionen</w:t>
-      </w:r>
-      <w:proofErr w:type="spellEnd"/>
-      <w:r>
-        <w:t xml:space="preserve"> erfolgen.</w:t>
+        <w:t>Interne Kommunikation soll durch Messenger-Plattformen mit Telefoniefunktionen erfolgen.</w:t>
       </w:r>
       <w:r>
         <w:br/>
@@ -300,15 +241,7 @@
     <w:p/>
     <w:p>
       <w:r>
-        <w:t xml:space="preserve">Falls eine finanzielle Überprüfung der Geschäftskonten ergibt, dass ein zu starker Auftragseinbruch, die Existenz des Unternehmens akut gefährdet, wird sukzessive Kurzarbeit eingeführt. Zusätzlich wird die Inanspruchnahme von Hilfskrediten geprüft, um ein Fortbestehen der </w:t>
-      </w:r>
-      <w:proofErr w:type="spellStart"/>
-      <w:r>
-        <w:t>Consult</w:t>
-      </w:r>
-      <w:proofErr w:type="spellEnd"/>
-      <w:r>
-        <w:t xml:space="preserve"> GmbH zu ermöglichen.</w:t>
+        <w:t>Falls eine finanzielle Überprüfung der Geschäftskonten ergibt, dass ein zu starker Auftragseinbruch, die Existenz des Unternehmens akut gefährdet, wird sukzessive Kurzarbeit eingeführt. Zusätzlich wird die Inanspruchnahme von Hilfskrediten geprüft, um ein Fortbestehen der Consult GmbH zu ermöglichen.</w:t>
       </w:r>
     </w:p>
     <w:p>
@@ -351,58 +284,11 @@
       </w:r>
     </w:p>
     <w:p>
-      <w:r>
-        <w:rPr>
-          <w:noProof/>
-        </w:rPr>
-        <w:drawing>
-          <wp:inline distT="114300" distB="114300" distL="114300" distR="114300">
-            <wp:extent cx="6338888" cy="971550"/>
-            <wp:effectExtent l="0" t="0" r="0" b="0"/>
-            <wp:docPr id="1" name="image2.png"/>
-            <wp:cNvGraphicFramePr/>
-            <a:graphic xmlns:a="http://schemas.openxmlformats.org/drawingml/2006/main">
-              <a:graphicData uri="http://schemas.openxmlformats.org/drawingml/2006/picture">
-                <pic:pic xmlns:pic="http://schemas.openxmlformats.org/drawingml/2006/picture">
-                  <pic:nvPicPr>
-                    <pic:cNvPr id="0" name="image2.png"/>
-                    <pic:cNvPicPr preferRelativeResize="0"/>
-                  </pic:nvPicPr>
-                  <pic:blipFill>
-                    <a:blip r:embed="rId8"/>
-                    <a:srcRect/>
-                    <a:stretch>
-                      <a:fillRect/>
-                    </a:stretch>
-                  </pic:blipFill>
-                  <pic:spPr>
-                    <a:xfrm>
-                      <a:off x="0" y="0"/>
-                      <a:ext cx="6338888" cy="971550"/>
-                    </a:xfrm>
-                    <a:prstGeom prst="rect">
-                      <a:avLst/>
-                    </a:prstGeom>
-                    <a:ln/>
-                  </pic:spPr>
-                </pic:pic>
-              </a:graphicData>
-            </a:graphic>
-          </wp:inline>
-        </w:drawing>
-      </w:r>
-    </w:p>
-    <w:p>
       <w:pPr>
         <w:pStyle w:val="berschrift3"/>
       </w:pPr>
       <w:r>
         <w:t>Projektbudget</w:t>
-      </w:r>
-    </w:p>
-    <w:p>
-      <w:r>
-        <w:t>Ebenso verhält es sich mit den Kosten für den Neuerwerb von Dienstgeräten.</w:t>
       </w:r>
     </w:p>
     <w:p>
@@ -429,7 +315,7 @@
                     <pic:cNvPicPr preferRelativeResize="0"/>
                   </pic:nvPicPr>
                   <pic:blipFill>
-                    <a:blip r:embed="rId9"/>
+                    <a:blip r:embed="rId8"/>
                     <a:srcRect/>
                     <a:stretch>
                       <a:fillRect/>
@@ -462,7 +348,16 @@
     </w:p>
     <w:p>
       <w:r>
-        <w:t>Für den Projektverlauf ist eine Matrix-Organisation zu benutzen.</w:t>
+        <w:t xml:space="preserve">Für den Projektverlauf </w:t>
+      </w:r>
+      <w:r>
+        <w:t>benutzen wir</w:t>
+      </w:r>
+      <w:r>
+        <w:t xml:space="preserve"> eine Matrix-Organisation</w:t>
+      </w:r>
+      <w:r>
+        <w:t>.</w:t>
       </w:r>
     </w:p>
     <w:p>
@@ -507,6 +402,9 @@
         <w:br/>
         <w:t>Innerhalb der Analysephase wird zum Beispiel untersucht, wie viele Mitarbeiter in das Homeoffice geschickt werden sollen, welche Maßnahmen getroffen werden müssen, um innerhalb des Firmengebäudes geforderte Sicherheitsmaßnahmen umzusetzen und wie die zuvor beschriebenen Projektinhalte schnellstmöglich umzusetzen sind.</w:t>
       </w:r>
+      <w:r>
+        <w:t xml:space="preserve"> Dabei ist die Analyse der in das Homeoffice zu versetzenden Personen der erste Projektmeilenstein.</w:t>
+      </w:r>
     </w:p>
     <w:p>
       <w:r>
@@ -518,8 +416,72 @@
         <w:t>und zeitnah umzusetzen.</w:t>
       </w:r>
       <w:r>
+        <w:t xml:space="preserve"> Innerhalb der besagten Phase existieren vier Meilensteine, die bei dem erfolgreichen Umbau der Mitarbeiterbüros, des Desinfektionsmittelkaufs, der Ausgabe der erworbenen Notebooks und letztendlich bei der Überprüfung der Notwendigkeit von Kurzarbeitergeld erreicht werden.</w:t>
+      </w:r>
+      <w:r>
         <w:br/>
-        <w:t>Die Projektabschlussphase wird dafür genutzt, um eine Analyse für die Fortführung des eingeführten Homeoffice-Konzepts durchzuführen. Damit die Ergebnisse der Analyse zum Beispiel als Grundlage für Folgeprojekte oder für die Bewertung des beendeten Projekts genutzt werden können.</w:t>
+        <w:t>Die Projektabschlussphase wird dafür genutzt, um eine Analyse für die Fortführung des eingeführten Homeoffice-Konzepts durchzuführen.</w:t>
+      </w:r>
+      <w:r>
+        <w:t xml:space="preserve"> Die Durchführung der Analyse stellt ebenfalls einen Meilenstein da.</w:t>
+      </w:r>
+      <w:r>
+        <w:br/>
+      </w:r>
+      <w:r>
+        <w:t>Damit die Ergebnisse der Analyse zum Beispiel als Grundlage für Folgeprojekte oder für die Bewertung des beendeten Projekts genutzt werden können.</w:t>
+      </w:r>
+    </w:p>
+    <w:p/>
+    <w:p>
+      <w:r>
+        <w:rPr>
+          <w:noProof/>
+        </w:rPr>
+        <w:drawing>
+          <wp:inline distT="114300" distB="114300" distL="114300" distR="114300" wp14:anchorId="7C4161DB" wp14:editId="735401B8">
+            <wp:extent cx="5943600" cy="1790700"/>
+            <wp:effectExtent l="19050" t="19050" r="19050" b="19050"/>
+            <wp:docPr id="1" name="image2.png"/>
+            <wp:cNvGraphicFramePr/>
+            <a:graphic xmlns:a="http://schemas.openxmlformats.org/drawingml/2006/main">
+              <a:graphicData uri="http://schemas.openxmlformats.org/drawingml/2006/picture">
+                <pic:pic xmlns:pic="http://schemas.openxmlformats.org/drawingml/2006/picture">
+                  <pic:nvPicPr>
+                    <pic:cNvPr id="0" name="image2.png"/>
+                    <pic:cNvPicPr preferRelativeResize="0"/>
+                  </pic:nvPicPr>
+                  <pic:blipFill>
+                    <a:blip r:embed="rId9">
+                      <a:extLst>
+                        <a:ext uri="{28A0092B-C50C-407E-A947-70E740481C1C}">
+                          <a14:useLocalDpi xmlns:a14="http://schemas.microsoft.com/office/drawing/2010/main" val="0"/>
+                        </a:ext>
+                      </a:extLst>
+                    </a:blip>
+                    <a:stretch>
+                      <a:fillRect/>
+                    </a:stretch>
+                  </pic:blipFill>
+                  <pic:spPr>
+                    <a:xfrm>
+                      <a:off x="0" y="0"/>
+                      <a:ext cx="5945004" cy="1791123"/>
+                    </a:xfrm>
+                    <a:prstGeom prst="rect">
+                      <a:avLst/>
+                    </a:prstGeom>
+                    <a:ln>
+                      <a:solidFill>
+                        <a:schemeClr val="tx1"/>
+                      </a:solidFill>
+                    </a:ln>
+                  </pic:spPr>
+                </pic:pic>
+              </a:graphicData>
+            </a:graphic>
+          </wp:inline>
+        </w:drawing>
       </w:r>
     </w:p>
     <w:p/>
@@ -546,7 +508,13 @@
     <w:p/>
     <w:p>
       <w:r>
-        <w:t xml:space="preserve">Risiken während des Projekts können sich zum Beispiel aus Lieferengpässen bei beliebten Produkten wie Hygieneartikeln und mobilen Geräten ergeben. Die zu Verzögerungen der Projektumsetzung führen könnten. </w:t>
+        <w:t>Risiken während des Projekts können sich zum Beispiel aus Lieferengpässen bei beliebten Produkten wie Hygieneartikeln und mobilen Geräten ergeben</w:t>
+      </w:r>
+      <w:r>
+        <w:t>, d</w:t>
+      </w:r>
+      <w:r>
+        <w:t xml:space="preserve">ie zu Verzögerungen der Projektumsetzung führen könnten. </w:t>
       </w:r>
       <w:r>
         <w:br/>
@@ -560,35 +528,20 @@
       <w:bookmarkStart w:id="8" w:name="_31sz3hk58qgu" w:colFirst="0" w:colLast="0"/>
       <w:bookmarkEnd w:id="8"/>
       <w:r>
+        <w:lastRenderedPageBreak/>
         <w:t>Projektabgrenzung &amp; mögliche weiterführende Projekte</w:t>
       </w:r>
     </w:p>
     <w:p>
       <w:r>
-        <w:t xml:space="preserve">Nach einer erfolgreichen Durchführung des Projekts, ist die </w:t>
-      </w:r>
-      <w:proofErr w:type="spellStart"/>
-      <w:r>
-        <w:t>Consult</w:t>
-      </w:r>
-      <w:proofErr w:type="spellEnd"/>
-      <w:r>
-        <w:t xml:space="preserve"> GmbH in der Lage durch eine neue Form des Regelbetriebs weiterhin arbeitsfähig zu sein. </w:t>
+        <w:t xml:space="preserve">Nach einer erfolgreichen Durchführung des Projekts, ist die Consult GmbH in der Lage durch eine neue Form des Regelbetriebs weiterhin arbeitsfähig zu sein. </w:t>
       </w:r>
       <w:r>
         <w:br/>
         <w:t>Das Projekt beinhaltet allerdings keine Rückkehr zum ursprünglich durchgeführten Regelbetrieb. Die besagte Rückkehr kann zum Beispiel in Form eine Folgeprojekts realisiert werden.</w:t>
       </w:r>
-    </w:p>
-    <w:p>
-      <w:pPr>
-        <w:pStyle w:val="berschrift1"/>
-      </w:pPr>
       <w:bookmarkStart w:id="9" w:name="_zi0co1z7qxl1" w:colFirst="0" w:colLast="0"/>
       <w:bookmarkEnd w:id="9"/>
-      <w:r>
-        <w:br w:type="page"/>
-      </w:r>
     </w:p>
     <w:p>
       <w:pPr>
@@ -597,7 +550,6 @@
       <w:bookmarkStart w:id="10" w:name="_fqhbbm22brkv" w:colFirst="0" w:colLast="0"/>
       <w:bookmarkEnd w:id="10"/>
       <w:r>
-        <w:lastRenderedPageBreak/>
         <w:t>Aufgabe 1.2</w:t>
       </w:r>
     </w:p>
@@ -652,16 +604,9 @@
     </w:p>
     <w:p>
       <w:pPr>
-        <w:numPr>
-          <w:ilvl w:val="1"/>
-          <w:numId w:val="4"/>
-        </w:numPr>
+        <w:ind w:left="1440"/>
       </w:pPr>
-      <w:r>
-        <w:t>Schneller aufzubauen als andere Organisationsformen</w:t>
-      </w:r>
     </w:p>
-    <w:p/>
     <w:p>
       <w:pPr>
         <w:numPr>
@@ -926,13 +871,13 @@
           <wp:anchor distT="0" distB="0" distL="114300" distR="114300" simplePos="0" relativeHeight="251659264" behindDoc="0" locked="0" layoutInCell="1" allowOverlap="1">
             <wp:simplePos x="0" y="0"/>
             <wp:positionH relativeFrom="column">
-              <wp:posOffset>619125</wp:posOffset>
+              <wp:posOffset>678333</wp:posOffset>
             </wp:positionH>
             <wp:positionV relativeFrom="paragraph">
-              <wp:posOffset>649605</wp:posOffset>
+              <wp:posOffset>653415</wp:posOffset>
             </wp:positionV>
-            <wp:extent cx="7894320" cy="4328795"/>
-            <wp:effectExtent l="19050" t="19050" r="11430" b="14605"/>
+            <wp:extent cx="7775903" cy="4328795"/>
+            <wp:effectExtent l="19050" t="19050" r="15875" b="14605"/>
             <wp:wrapSquare wrapText="bothSides"/>
             <wp:docPr id="5" name="image4.png"/>
             <wp:cNvGraphicFramePr/>
@@ -951,7 +896,6 @@
                         </a:ext>
                       </a:extLst>
                     </a:blip>
-                    <a:srcRect/>
                     <a:stretch>
                       <a:fillRect/>
                     </a:stretch>
@@ -959,7 +903,7 @@
                   <pic:spPr>
                     <a:xfrm>
                       <a:off x="0" y="0"/>
-                      <a:ext cx="7894320" cy="4328795"/>
+                      <a:ext cx="7775903" cy="4328795"/>
                     </a:xfrm>
                     <a:prstGeom prst="rect">
                       <a:avLst/>
@@ -973,6 +917,9 @@
                 </pic:pic>
               </a:graphicData>
             </a:graphic>
+            <wp14:sizeRelH relativeFrom="margin">
+              <wp14:pctWidth>0</wp14:pctWidth>
+            </wp14:sizeRelH>
           </wp:anchor>
         </w:drawing>
       </w:r>
@@ -997,7 +944,6 @@
         <w:t>Aufgabe 2.3)</w:t>
       </w:r>
     </w:p>
-    <w:p/>
     <w:p>
       <w:pPr>
         <w:sectPr>
@@ -1067,11 +1013,7 @@
           </wp:anchor>
         </w:drawing>
       </w:r>
-      <w:r>
-        <w:br w:type="textWrapping" w:clear="all"/>
-      </w:r>
     </w:p>
-    <w:p/>
     <w:p>
       <w:pPr>
         <w:pStyle w:val="berschrift1"/>
@@ -1079,6 +1021,7 @@
       <w:bookmarkStart w:id="15" w:name="_ar7ljdyjsaur" w:colFirst="0" w:colLast="0"/>
       <w:bookmarkEnd w:id="15"/>
       <w:r>
+        <w:lastRenderedPageBreak/>
         <w:t>Aufgabe 2.4)</w:t>
       </w:r>
     </w:p>
@@ -1096,7 +1039,10 @@
         </w:numPr>
       </w:pPr>
       <w:r>
-        <w:t>Lieferverzug bei Bestellungen für die Hygieneartikel</w:t>
+        <w:t xml:space="preserve">Lieferverzug bei Bestellungen </w:t>
+      </w:r>
+      <w:r>
+        <w:t>des Desinfektionsmittels</w:t>
       </w:r>
     </w:p>
     <w:p>
@@ -1107,7 +1053,7 @@
         </w:numPr>
       </w:pPr>
       <w:r>
-        <w:t>Lieferverzug bei Bestellungen für die techn. Geräte</w:t>
+        <w:t>Lieferverzug bei Bestellungen der Einweg-Mundschutzmasken</w:t>
       </w:r>
     </w:p>
     <w:p>
@@ -1118,7 +1064,7 @@
         </w:numPr>
       </w:pPr>
       <w:r>
-        <w:t>Krankheitsfall</w:t>
+        <w:t>Lieferverzug bei Bestellungen für die techn. Geräte</w:t>
       </w:r>
     </w:p>
     <w:p>
@@ -1162,698 +1108,35 @@
     <w:p/>
     <w:p>
       <w:r>
-        <w:t>Für die Risikobewertung benutzen wir die folgende Tabelle:</w:t>
-      </w:r>
-    </w:p>
-    <w:p/>
-    <w:p/>
-    <w:tbl>
-      <w:tblPr>
-        <w:tblStyle w:val="a"/>
-        <w:tblW w:w="9029" w:type="dxa"/>
-        <w:tblInd w:w="0" w:type="dxa"/>
-        <w:tblBorders>
-          <w:top w:val="single" w:sz="8" w:space="0" w:color="000000"/>
-          <w:left w:val="single" w:sz="8" w:space="0" w:color="000000"/>
-          <w:bottom w:val="single" w:sz="8" w:space="0" w:color="000000"/>
-          <w:right w:val="single" w:sz="8" w:space="0" w:color="000000"/>
-          <w:insideH w:val="single" w:sz="8" w:space="0" w:color="000000"/>
-          <w:insideV w:val="single" w:sz="8" w:space="0" w:color="000000"/>
-        </w:tblBorders>
-        <w:tblLayout w:type="fixed"/>
-        <w:tblLook w:val="0600" w:firstRow="0" w:lastRow="0" w:firstColumn="0" w:lastColumn="0" w:noHBand="1" w:noVBand="1"/>
-      </w:tblPr>
-      <w:tblGrid>
-        <w:gridCol w:w="4514"/>
-        <w:gridCol w:w="4515"/>
-      </w:tblGrid>
-      <w:tr>
-        <w:tc>
-          <w:tcPr>
-            <w:tcW w:w="4514" w:type="dxa"/>
-            <w:shd w:val="clear" w:color="auto" w:fill="auto"/>
-            <w:tcMar>
-              <w:top w:w="100" w:type="dxa"/>
-              <w:left w:w="100" w:type="dxa"/>
-              <w:bottom w:w="100" w:type="dxa"/>
-              <w:right w:w="100" w:type="dxa"/>
-            </w:tcMar>
-          </w:tcPr>
-          <w:p>
-            <w:pPr>
-              <w:widowControl w:val="0"/>
-              <w:pBdr>
-                <w:top w:val="nil"/>
-                <w:left w:val="nil"/>
-                <w:bottom w:val="nil"/>
-                <w:right w:val="nil"/>
-                <w:between w:val="nil"/>
-              </w:pBdr>
-              <w:spacing w:line="240" w:lineRule="auto"/>
-              <w:rPr>
-                <w:b/>
-              </w:rPr>
-            </w:pPr>
-            <w:r>
-              <w:rPr>
-                <w:b/>
-              </w:rPr>
-              <w:t>Stufe</w:t>
-            </w:r>
-          </w:p>
-        </w:tc>
-        <w:tc>
-          <w:tcPr>
-            <w:tcW w:w="4514" w:type="dxa"/>
-            <w:shd w:val="clear" w:color="auto" w:fill="auto"/>
-            <w:tcMar>
-              <w:top w:w="100" w:type="dxa"/>
-              <w:left w:w="100" w:type="dxa"/>
-              <w:bottom w:w="100" w:type="dxa"/>
-              <w:right w:w="100" w:type="dxa"/>
-            </w:tcMar>
-          </w:tcPr>
-          <w:p>
-            <w:pPr>
-              <w:widowControl w:val="0"/>
-              <w:pBdr>
-                <w:top w:val="nil"/>
-                <w:left w:val="nil"/>
-                <w:bottom w:val="nil"/>
-                <w:right w:val="nil"/>
-                <w:between w:val="nil"/>
-              </w:pBdr>
-              <w:spacing w:line="240" w:lineRule="auto"/>
-              <w:rPr>
-                <w:b/>
-              </w:rPr>
-            </w:pPr>
-            <w:r>
-              <w:rPr>
-                <w:b/>
-              </w:rPr>
-              <w:t>Zugeordneter Wertebereich</w:t>
-            </w:r>
-          </w:p>
-        </w:tc>
-      </w:tr>
-      <w:tr>
-        <w:trPr>
-          <w:trHeight w:val="420"/>
-        </w:trPr>
-        <w:tc>
-          <w:tcPr>
-            <w:tcW w:w="9028" w:type="dxa"/>
-            <w:gridSpan w:val="2"/>
-            <w:shd w:val="clear" w:color="auto" w:fill="auto"/>
-            <w:tcMar>
-              <w:top w:w="100" w:type="dxa"/>
-              <w:left w:w="100" w:type="dxa"/>
-              <w:bottom w:w="100" w:type="dxa"/>
-              <w:right w:w="100" w:type="dxa"/>
-            </w:tcMar>
-          </w:tcPr>
-          <w:p>
-            <w:pPr>
-              <w:widowControl w:val="0"/>
-              <w:pBdr>
-                <w:top w:val="nil"/>
-                <w:left w:val="nil"/>
-                <w:bottom w:val="nil"/>
-                <w:right w:val="nil"/>
-                <w:between w:val="nil"/>
-              </w:pBdr>
-              <w:spacing w:line="240" w:lineRule="auto"/>
-              <w:rPr>
-                <w:b/>
-              </w:rPr>
-            </w:pPr>
-            <w:r>
-              <w:rPr>
-                <w:b/>
-              </w:rPr>
-              <w:t>Eintrittswahrscheinlichkeiten</w:t>
-            </w:r>
-          </w:p>
-        </w:tc>
-      </w:tr>
-      <w:tr>
-        <w:tc>
-          <w:tcPr>
-            <w:tcW w:w="4514" w:type="dxa"/>
-            <w:shd w:val="clear" w:color="auto" w:fill="auto"/>
-            <w:tcMar>
-              <w:top w:w="100" w:type="dxa"/>
-              <w:left w:w="100" w:type="dxa"/>
-              <w:bottom w:w="100" w:type="dxa"/>
-              <w:right w:w="100" w:type="dxa"/>
-            </w:tcMar>
-          </w:tcPr>
-          <w:p>
-            <w:pPr>
-              <w:widowControl w:val="0"/>
-              <w:pBdr>
-                <w:top w:val="nil"/>
-                <w:left w:val="nil"/>
-                <w:bottom w:val="nil"/>
-                <w:right w:val="nil"/>
-                <w:between w:val="nil"/>
-              </w:pBdr>
-              <w:spacing w:line="240" w:lineRule="auto"/>
-            </w:pPr>
-            <w:r>
-              <w:t>hoch</w:t>
-            </w:r>
-          </w:p>
-        </w:tc>
-        <w:tc>
-          <w:tcPr>
-            <w:tcW w:w="4514" w:type="dxa"/>
-            <w:shd w:val="clear" w:color="auto" w:fill="auto"/>
-            <w:tcMar>
-              <w:top w:w="100" w:type="dxa"/>
-              <w:left w:w="100" w:type="dxa"/>
-              <w:bottom w:w="100" w:type="dxa"/>
-              <w:right w:w="100" w:type="dxa"/>
-            </w:tcMar>
-          </w:tcPr>
-          <w:p>
-            <w:pPr>
-              <w:widowControl w:val="0"/>
-              <w:pBdr>
-                <w:top w:val="nil"/>
-                <w:left w:val="nil"/>
-                <w:bottom w:val="nil"/>
-                <w:right w:val="nil"/>
-                <w:between w:val="nil"/>
-              </w:pBdr>
-              <w:spacing w:line="240" w:lineRule="auto"/>
-            </w:pPr>
-            <w:r>
-              <w:t>&gt; 70%</w:t>
-            </w:r>
-          </w:p>
-        </w:tc>
-      </w:tr>
-      <w:tr>
-        <w:tc>
-          <w:tcPr>
-            <w:tcW w:w="4514" w:type="dxa"/>
-            <w:shd w:val="clear" w:color="auto" w:fill="auto"/>
-            <w:tcMar>
-              <w:top w:w="100" w:type="dxa"/>
-              <w:left w:w="100" w:type="dxa"/>
-              <w:bottom w:w="100" w:type="dxa"/>
-              <w:right w:w="100" w:type="dxa"/>
-            </w:tcMar>
-          </w:tcPr>
-          <w:p>
-            <w:pPr>
-              <w:widowControl w:val="0"/>
-              <w:pBdr>
-                <w:top w:val="nil"/>
-                <w:left w:val="nil"/>
-                <w:bottom w:val="nil"/>
-                <w:right w:val="nil"/>
-                <w:between w:val="nil"/>
-              </w:pBdr>
-              <w:spacing w:line="240" w:lineRule="auto"/>
-            </w:pPr>
-            <w:r>
-              <w:t>eher hoch</w:t>
-            </w:r>
-          </w:p>
-        </w:tc>
-        <w:tc>
-          <w:tcPr>
-            <w:tcW w:w="4514" w:type="dxa"/>
-            <w:shd w:val="clear" w:color="auto" w:fill="auto"/>
-            <w:tcMar>
-              <w:top w:w="100" w:type="dxa"/>
-              <w:left w:w="100" w:type="dxa"/>
-              <w:bottom w:w="100" w:type="dxa"/>
-              <w:right w:w="100" w:type="dxa"/>
-            </w:tcMar>
-          </w:tcPr>
-          <w:p>
-            <w:pPr>
-              <w:widowControl w:val="0"/>
-              <w:pBdr>
-                <w:top w:val="nil"/>
-                <w:left w:val="nil"/>
-                <w:bottom w:val="nil"/>
-                <w:right w:val="nil"/>
-                <w:between w:val="nil"/>
-              </w:pBdr>
-              <w:spacing w:line="240" w:lineRule="auto"/>
-            </w:pPr>
-            <w:r>
-              <w:t>50% bis 70%</w:t>
-            </w:r>
-          </w:p>
-        </w:tc>
-      </w:tr>
-      <w:tr>
-        <w:tc>
-          <w:tcPr>
-            <w:tcW w:w="4514" w:type="dxa"/>
-            <w:shd w:val="clear" w:color="auto" w:fill="auto"/>
-            <w:tcMar>
-              <w:top w:w="100" w:type="dxa"/>
-              <w:left w:w="100" w:type="dxa"/>
-              <w:bottom w:w="100" w:type="dxa"/>
-              <w:right w:w="100" w:type="dxa"/>
-            </w:tcMar>
-          </w:tcPr>
-          <w:p>
-            <w:pPr>
-              <w:widowControl w:val="0"/>
-              <w:pBdr>
-                <w:top w:val="nil"/>
-                <w:left w:val="nil"/>
-                <w:bottom w:val="nil"/>
-                <w:right w:val="nil"/>
-                <w:between w:val="nil"/>
-              </w:pBdr>
-              <w:spacing w:line="240" w:lineRule="auto"/>
-            </w:pPr>
-            <w:r>
-              <w:t>eher gering</w:t>
-            </w:r>
-          </w:p>
-        </w:tc>
-        <w:tc>
-          <w:tcPr>
-            <w:tcW w:w="4514" w:type="dxa"/>
-            <w:shd w:val="clear" w:color="auto" w:fill="auto"/>
-            <w:tcMar>
-              <w:top w:w="100" w:type="dxa"/>
-              <w:left w:w="100" w:type="dxa"/>
-              <w:bottom w:w="100" w:type="dxa"/>
-              <w:right w:w="100" w:type="dxa"/>
-            </w:tcMar>
-          </w:tcPr>
-          <w:p>
-            <w:pPr>
-              <w:widowControl w:val="0"/>
-              <w:pBdr>
-                <w:top w:val="nil"/>
-                <w:left w:val="nil"/>
-                <w:bottom w:val="nil"/>
-                <w:right w:val="nil"/>
-                <w:between w:val="nil"/>
-              </w:pBdr>
-              <w:spacing w:line="240" w:lineRule="auto"/>
-            </w:pPr>
-            <w:r>
-              <w:t>30% bis 50%</w:t>
-            </w:r>
-          </w:p>
-        </w:tc>
-      </w:tr>
-      <w:tr>
-        <w:tc>
-          <w:tcPr>
-            <w:tcW w:w="4514" w:type="dxa"/>
-            <w:shd w:val="clear" w:color="auto" w:fill="auto"/>
-            <w:tcMar>
-              <w:top w:w="100" w:type="dxa"/>
-              <w:left w:w="100" w:type="dxa"/>
-              <w:bottom w:w="100" w:type="dxa"/>
-              <w:right w:w="100" w:type="dxa"/>
-            </w:tcMar>
-          </w:tcPr>
-          <w:p>
-            <w:pPr>
-              <w:widowControl w:val="0"/>
-              <w:pBdr>
-                <w:top w:val="nil"/>
-                <w:left w:val="nil"/>
-                <w:bottom w:val="nil"/>
-                <w:right w:val="nil"/>
-                <w:between w:val="nil"/>
-              </w:pBdr>
-              <w:spacing w:line="240" w:lineRule="auto"/>
-            </w:pPr>
-            <w:r>
-              <w:t>gering</w:t>
-            </w:r>
-          </w:p>
-        </w:tc>
-        <w:tc>
-          <w:tcPr>
-            <w:tcW w:w="4514" w:type="dxa"/>
-            <w:shd w:val="clear" w:color="auto" w:fill="auto"/>
-            <w:tcMar>
-              <w:top w:w="100" w:type="dxa"/>
-              <w:left w:w="100" w:type="dxa"/>
-              <w:bottom w:w="100" w:type="dxa"/>
-              <w:right w:w="100" w:type="dxa"/>
-            </w:tcMar>
-          </w:tcPr>
-          <w:p>
-            <w:pPr>
-              <w:widowControl w:val="0"/>
-              <w:pBdr>
-                <w:top w:val="nil"/>
-                <w:left w:val="nil"/>
-                <w:bottom w:val="nil"/>
-                <w:right w:val="nil"/>
-                <w:between w:val="nil"/>
-              </w:pBdr>
-              <w:spacing w:line="240" w:lineRule="auto"/>
-            </w:pPr>
-            <w:r>
-              <w:t>&lt;30%</w:t>
-            </w:r>
-          </w:p>
-        </w:tc>
-      </w:tr>
-      <w:tr>
-        <w:trPr>
-          <w:trHeight w:val="420"/>
-        </w:trPr>
-        <w:tc>
-          <w:tcPr>
-            <w:tcW w:w="9028" w:type="dxa"/>
-            <w:gridSpan w:val="2"/>
-            <w:shd w:val="clear" w:color="auto" w:fill="auto"/>
-            <w:tcMar>
-              <w:top w:w="100" w:type="dxa"/>
-              <w:left w:w="100" w:type="dxa"/>
-              <w:bottom w:w="100" w:type="dxa"/>
-              <w:right w:w="100" w:type="dxa"/>
-            </w:tcMar>
-          </w:tcPr>
-          <w:p>
-            <w:pPr>
-              <w:widowControl w:val="0"/>
-              <w:pBdr>
-                <w:top w:val="nil"/>
-                <w:left w:val="nil"/>
-                <w:bottom w:val="nil"/>
-                <w:right w:val="nil"/>
-                <w:between w:val="nil"/>
-              </w:pBdr>
-              <w:spacing w:line="240" w:lineRule="auto"/>
-              <w:rPr>
-                <w:b/>
-              </w:rPr>
-            </w:pPr>
-            <w:r>
-              <w:rPr>
-                <w:b/>
-              </w:rPr>
-              <w:t>Schadensausmaß</w:t>
-            </w:r>
-          </w:p>
-        </w:tc>
-      </w:tr>
-      <w:tr>
-        <w:tc>
-          <w:tcPr>
-            <w:tcW w:w="4514" w:type="dxa"/>
-            <w:shd w:val="clear" w:color="auto" w:fill="auto"/>
-            <w:tcMar>
-              <w:top w:w="100" w:type="dxa"/>
-              <w:left w:w="100" w:type="dxa"/>
-              <w:bottom w:w="100" w:type="dxa"/>
-              <w:right w:w="100" w:type="dxa"/>
-            </w:tcMar>
-          </w:tcPr>
-          <w:p>
-            <w:pPr>
-              <w:widowControl w:val="0"/>
-              <w:pBdr>
-                <w:top w:val="nil"/>
-                <w:left w:val="nil"/>
-                <w:bottom w:val="nil"/>
-                <w:right w:val="nil"/>
-                <w:between w:val="nil"/>
-              </w:pBdr>
-              <w:spacing w:line="240" w:lineRule="auto"/>
-            </w:pPr>
-            <w:r>
-              <w:t>hoch</w:t>
-            </w:r>
-          </w:p>
-        </w:tc>
-        <w:tc>
-          <w:tcPr>
-            <w:tcW w:w="4514" w:type="dxa"/>
-            <w:shd w:val="clear" w:color="auto" w:fill="auto"/>
-            <w:tcMar>
-              <w:top w:w="100" w:type="dxa"/>
-              <w:left w:w="100" w:type="dxa"/>
-              <w:bottom w:w="100" w:type="dxa"/>
-              <w:right w:w="100" w:type="dxa"/>
-            </w:tcMar>
-          </w:tcPr>
-          <w:p>
-            <w:pPr>
-              <w:widowControl w:val="0"/>
-              <w:pBdr>
-                <w:top w:val="nil"/>
-                <w:left w:val="nil"/>
-                <w:bottom w:val="nil"/>
-                <w:right w:val="nil"/>
-                <w:between w:val="nil"/>
-              </w:pBdr>
-              <w:spacing w:line="240" w:lineRule="auto"/>
-            </w:pPr>
-            <w:r>
-              <w:t>&gt;20.000 €</w:t>
-            </w:r>
-          </w:p>
-        </w:tc>
-      </w:tr>
-      <w:tr>
-        <w:tc>
-          <w:tcPr>
-            <w:tcW w:w="4514" w:type="dxa"/>
-            <w:shd w:val="clear" w:color="auto" w:fill="auto"/>
-            <w:tcMar>
-              <w:top w:w="100" w:type="dxa"/>
-              <w:left w:w="100" w:type="dxa"/>
-              <w:bottom w:w="100" w:type="dxa"/>
-              <w:right w:w="100" w:type="dxa"/>
-            </w:tcMar>
-          </w:tcPr>
-          <w:p>
-            <w:pPr>
-              <w:widowControl w:val="0"/>
-              <w:pBdr>
-                <w:top w:val="nil"/>
-                <w:left w:val="nil"/>
-                <w:bottom w:val="nil"/>
-                <w:right w:val="nil"/>
-                <w:between w:val="nil"/>
-              </w:pBdr>
-              <w:spacing w:line="240" w:lineRule="auto"/>
-            </w:pPr>
-            <w:r>
-              <w:t>eher hoch</w:t>
-            </w:r>
-          </w:p>
-        </w:tc>
-        <w:tc>
-          <w:tcPr>
-            <w:tcW w:w="4514" w:type="dxa"/>
-            <w:shd w:val="clear" w:color="auto" w:fill="auto"/>
-            <w:tcMar>
-              <w:top w:w="100" w:type="dxa"/>
-              <w:left w:w="100" w:type="dxa"/>
-              <w:bottom w:w="100" w:type="dxa"/>
-              <w:right w:w="100" w:type="dxa"/>
-            </w:tcMar>
-          </w:tcPr>
-          <w:p>
-            <w:pPr>
-              <w:widowControl w:val="0"/>
-              <w:pBdr>
-                <w:top w:val="nil"/>
-                <w:left w:val="nil"/>
-                <w:bottom w:val="nil"/>
-                <w:right w:val="nil"/>
-                <w:between w:val="nil"/>
-              </w:pBdr>
-              <w:spacing w:line="240" w:lineRule="auto"/>
-            </w:pPr>
-            <w:r>
-              <w:t>10.000 - 20.000 €</w:t>
-            </w:r>
-          </w:p>
-        </w:tc>
-      </w:tr>
-      <w:tr>
-        <w:tc>
-          <w:tcPr>
-            <w:tcW w:w="4514" w:type="dxa"/>
-            <w:shd w:val="clear" w:color="auto" w:fill="auto"/>
-            <w:tcMar>
-              <w:top w:w="100" w:type="dxa"/>
-              <w:left w:w="100" w:type="dxa"/>
-              <w:bottom w:w="100" w:type="dxa"/>
-              <w:right w:w="100" w:type="dxa"/>
-            </w:tcMar>
-          </w:tcPr>
-          <w:p>
-            <w:pPr>
-              <w:widowControl w:val="0"/>
-              <w:pBdr>
-                <w:top w:val="nil"/>
-                <w:left w:val="nil"/>
-                <w:bottom w:val="nil"/>
-                <w:right w:val="nil"/>
-                <w:between w:val="nil"/>
-              </w:pBdr>
-              <w:spacing w:line="240" w:lineRule="auto"/>
-            </w:pPr>
-            <w:r>
-              <w:t>eher gering</w:t>
-            </w:r>
-          </w:p>
-        </w:tc>
-        <w:tc>
-          <w:tcPr>
-            <w:tcW w:w="4514" w:type="dxa"/>
-            <w:shd w:val="clear" w:color="auto" w:fill="auto"/>
-            <w:tcMar>
-              <w:top w:w="100" w:type="dxa"/>
-              <w:left w:w="100" w:type="dxa"/>
-              <w:bottom w:w="100" w:type="dxa"/>
-              <w:right w:w="100" w:type="dxa"/>
-            </w:tcMar>
-          </w:tcPr>
-          <w:p>
-            <w:pPr>
-              <w:widowControl w:val="0"/>
-              <w:pBdr>
-                <w:top w:val="nil"/>
-                <w:left w:val="nil"/>
-                <w:bottom w:val="nil"/>
-                <w:right w:val="nil"/>
-                <w:between w:val="nil"/>
-              </w:pBdr>
-              <w:spacing w:line="240" w:lineRule="auto"/>
-            </w:pPr>
-            <w:r>
-              <w:t>2.000 - 10.000 €</w:t>
-            </w:r>
-          </w:p>
-        </w:tc>
-      </w:tr>
-      <w:tr>
-        <w:tc>
-          <w:tcPr>
-            <w:tcW w:w="4514" w:type="dxa"/>
-            <w:shd w:val="clear" w:color="auto" w:fill="auto"/>
-            <w:tcMar>
-              <w:top w:w="100" w:type="dxa"/>
-              <w:left w:w="100" w:type="dxa"/>
-              <w:bottom w:w="100" w:type="dxa"/>
-              <w:right w:w="100" w:type="dxa"/>
-            </w:tcMar>
-          </w:tcPr>
-          <w:p>
-            <w:pPr>
-              <w:widowControl w:val="0"/>
-              <w:pBdr>
-                <w:top w:val="nil"/>
-                <w:left w:val="nil"/>
-                <w:bottom w:val="nil"/>
-                <w:right w:val="nil"/>
-                <w:between w:val="nil"/>
-              </w:pBdr>
-              <w:spacing w:line="240" w:lineRule="auto"/>
-            </w:pPr>
-            <w:r>
-              <w:t>gering</w:t>
-            </w:r>
-          </w:p>
-        </w:tc>
-        <w:tc>
-          <w:tcPr>
-            <w:tcW w:w="4514" w:type="dxa"/>
-            <w:shd w:val="clear" w:color="auto" w:fill="auto"/>
-            <w:tcMar>
-              <w:top w:w="100" w:type="dxa"/>
-              <w:left w:w="100" w:type="dxa"/>
-              <w:bottom w:w="100" w:type="dxa"/>
-              <w:right w:w="100" w:type="dxa"/>
-            </w:tcMar>
-          </w:tcPr>
-          <w:p>
-            <w:pPr>
-              <w:widowControl w:val="0"/>
-              <w:pBdr>
-                <w:top w:val="nil"/>
-                <w:left w:val="nil"/>
-                <w:bottom w:val="nil"/>
-                <w:right w:val="nil"/>
-                <w:between w:val="nil"/>
-              </w:pBdr>
-              <w:spacing w:line="240" w:lineRule="auto"/>
-            </w:pPr>
-            <w:r>
-              <w:t>&lt; 2.000 €</w:t>
-            </w:r>
-          </w:p>
-        </w:tc>
-      </w:tr>
-    </w:tbl>
-    <w:p>
-      <w:r>
-        <w:t xml:space="preserve"> </w:t>
+        <w:t>Das Risiko für die verspätete Lieferung von Hygieneartikeln wie Einweg-Mund-Nasenschutzmasken und das Desinfektionsmittel bewerten wir insgesamt als eher gering. Zwar geht bei diesem Risiko eine hohe Eintrittswahrscheinlichkeit einher, da es durch die aktuelle Begebenheit einen überdurchschnittlichen Bedarf an derartigen Artikeln gibt und die Versorgung nicht zwingend sichergestellt werden kann. Allerdings ist das Schadensausmaß für das besagte Risiko eher gering, da durch die geplanten Umbaumaßnahmen bereits ein erster Schritt für die Minimierung des Infektionsrisikos getätigt werden wird, der die Zeit bis zu dem Eintreffen der bestellten Artikel überbrücken kann.</w:t>
       </w:r>
     </w:p>
     <w:p/>
     <w:p>
       <w:r>
-        <w:t>Das Risiko für die verspätete Lieferung von Hygieneartikeln wie Einweg-Mund-Nasenschutzmasken und das Desinfektionsmittel bewerten wir insgesamt als eher gering. Zwar geht bei diesem Risiko eine hohe Eintrittswahrscheinlichkeit einher, da es durch die aktuelle Begebenheit einen überdurchschnittlichen Bedarf an derartigen Artikeln gibt und die Versorgung nicht zwingend sichergestellt werden kann. Allerdings ist das Schadensausmaß für das besagte Risiko eher gering, da durch die geplanten Umbaumaßnahmen bereits ein erster Schritt für die Minimierung des Infektionsrisikos getätigt werden wird, der die Zeit bis zu dem Eintreffen der bestellten Artikel überbrücken kann.</w:t>
+        <w:t>Das Risiko für die verspätete Lieferung von techn. Geräten schätzen wir insgesamt als eher hoch ein. Das lässt sich dadurch begründen, dass man durch die aktuell sehr hohe Nachfrage an mobilen technischen Geräten wie Notebooks mit einer verspäteten Lieferung rechnen sollte und diese als hoch zu beziffern ist. Allerdings ist das Schadensausmaß als eher hoch einzustufen. Das lässt sich darauf zurückführen, dass die Mitarbeiter nicht auf ihren privaten Geräten arbeiten sollen um einen maximalen Datenschutz von Firmendaten zu gewährleisten und Mitarbeiter unter diesen Umständen ihrer Arbeit nicht nachkommen können, da durch geplante Umbaumaßnahmen nur noch wenige Arbeitsplätze innerhalb der Firmengebäude genutzt werden können.</w:t>
       </w:r>
     </w:p>
     <w:p/>
     <w:p>
       <w:r>
-        <w:lastRenderedPageBreak/>
-        <w:t>Das Risiko für die verspätete Lieferung von techn. Geräten schätzen wir insgesamt als eher hoch ein. Das lässt sich dadurch begründen, dass man durch die aktuell sehr hohe Nachfrage an mobilen technischen Geräten wie Notebooks mit einer verspäteten Lieferung rechnen sollte und diese als hoch zu beziffern ist. Allerdings ist das Schadensausmaß als eher hoch einzustufen. Das lässt sich darauf zurückführen, dass die Mitarbeiter nicht auf ihren privaten Geräten arbeiten sollen um einen maximalen Datenschutz von Firmendaten zu gewährleisten und Mitarbeiter unter diesen Umständen ihrer Arbeit nicht nachkommen können, da durch geplante Umbaumaßnahmen nur noch wenige Arbeitsplätze innerhalb der Firmengebäude genutzt werden können.</w:t>
+        <w:t>Das Risiko für die verspätete Lieferung für Hygieneartikel ist durch die Gesamtbewertung eher zu reduzieren. Das möchten wir durch die Anfrage bei verschiedenen Lieferanten umsetzen, um mehrere kleinere Teilbestellungen in Auftrag zu geben. Dadurch möchten wir sicherstellen, dass bereits eine Mindestversorgung mit den bestellten Artikel sichergestellt werden kann, auch wenn eine oder mehrere Lieferungen verspätet ankommen.</w:t>
       </w:r>
     </w:p>
     <w:p/>
     <w:p>
       <w:r>
-        <w:t>Sollte es zum Beispiel während des Projekts zu einer Covid-19-Infektion eines Mitarbeiters kommen, müssten ggf. weitere technische Geräte und dafür benötigte Lizenzen für diverse Software erworben werden und eine nicht vorhersehbare Anzahl an Mitarbeitern müssten in eine häusliche Quarantäne versetzt werden, was sowohl die Projektlaufzeit als auch die Arbeit des restlichen Unternehmens erschweren könnte. Insgesamt bewerten wir das Risiko als eher gering. Das lässt sich durch eine geringe Eintrittswahrscheinlichkeit für eine Infektion und das eher hohe Schadensausmaß für den derartigen Fall begründen.</w:t>
+        <w:t>Bei dem eher hohen Risiko für die verspätete Lieferung für technische Geräte planen wir ebenso wie bei der Bestellung für Hygieneartikel zu verfahren.</w:t>
+      </w:r>
+      <w:r>
+        <w:br/>
+        <w:t>Die benötigte Menge wird auf unterschiedliche Lieferanten aufgeteilt, die vergleichbare Preise und eine möglichst schnelle Lieferzeit anbieten. Dadurch soll eine verspätete Lieferung kompensiert werden können und möglichst viele Mitarbeiter sollen bereits in das Homeoffice übergehen können.</w:t>
       </w:r>
     </w:p>
     <w:p/>
     <w:p>
       <w:r>
-        <w:t xml:space="preserve">Das Risiko für die verspätete Lieferung für Hygieneartikel ist durch die Gesamtbewertung eher zu reduzieren. Das möchten wir durch die Anfrage bei verschiedenen Lieferanten umsetzen, um mehrere kleinere Teilbestellungen in Auftrag zu geben. Dadurch möchten wir sicherstellen, dass bereits eine Mindestversorgung </w:t>
-      </w:r>
-      <w:proofErr w:type="gramStart"/>
-      <w:r>
-        <w:t>mit den bestellten Artikel</w:t>
-      </w:r>
-      <w:proofErr w:type="gramEnd"/>
-      <w:r>
-        <w:t xml:space="preserve"> sichergestellt werden kann, auch wenn eine oder mehrere Lieferungen verspätet ankommen.</w:t>
-      </w:r>
-    </w:p>
-    <w:p/>
-    <w:p>
-      <w:r>
-        <w:t>Bei dem eher hohen Risiko für die verspätete Lieferung für technische Geräte planen wir ebenso wie bei der Bestellung für Hygieneartikel zu verfahren.</w:t>
-      </w:r>
-      <w:r>
-        <w:br/>
-        <w:t>Die benötigte Menge wird auf unterschiedliche Lieferanten aufgeteilt, die vergleichbare Preise und eine möglichst schnelle Lieferzeit anbieten. Dadurch soll eine verspätete Lieferung kompensiert werden können und möglichst viele Mitarbeiter sollen bereits in das Homeoffice übergehen können.</w:t>
-      </w:r>
-    </w:p>
-    <w:p/>
-    <w:p>
-      <w:r>
-        <w:t>Das Risiko für eine mögliche Covid-19-Infektion ist insgesamt zu akzeptieren. Durch die Beschaffung von Hygieneartikeln, der geplanten Umbaumaßnahme und der Neuaufstellung des Kantinenkonzepts wird innerhalb des Unternehmens für eine bestmögliche Situation gesorgt, um Infektionen untereinander zu vermeiden.</w:t>
+        <w:t>Auf der folgenden Seite befindet sich eine tabellarische Übersicht der von uns durchgeführten Risikobewertung.</w:t>
       </w:r>
     </w:p>
     <w:p>
@@ -1869,6 +1152,64 @@
     </w:p>
     <w:p>
       <w:pPr>
+        <w:sectPr>
+          <w:footerReference w:type="default" r:id="rId16"/>
+          <w:pgSz w:w="16834" w:h="11909" w:orient="landscape"/>
+          <w:pgMar w:top="1440" w:right="1440" w:bottom="1440" w:left="1440" w:header="720" w:footer="720" w:gutter="0"/>
+          <w:pgNumType w:start="1"/>
+          <w:cols w:space="720"/>
+          <w:docGrid w:linePitch="299"/>
+        </w:sectPr>
+      </w:pPr>
+      <w:r>
+        <w:rPr>
+          <w:noProof/>
+        </w:rPr>
+        <w:lastRenderedPageBreak/>
+        <w:drawing>
+          <wp:inline distT="0" distB="0" distL="0" distR="0" wp14:anchorId="699D936E" wp14:editId="7F4F4105">
+            <wp:extent cx="8839200" cy="5733415"/>
+            <wp:effectExtent l="19050" t="19050" r="19050" b="19685"/>
+            <wp:docPr id="6" name="Grafik 6"/>
+            <wp:cNvGraphicFramePr>
+              <a:graphicFrameLocks xmlns:a="http://schemas.openxmlformats.org/drawingml/2006/main" noChangeAspect="1"/>
+            </wp:cNvGraphicFramePr>
+            <a:graphic xmlns:a="http://schemas.openxmlformats.org/drawingml/2006/main">
+              <a:graphicData uri="http://schemas.openxmlformats.org/drawingml/2006/picture">
+                <pic:pic xmlns:pic="http://schemas.openxmlformats.org/drawingml/2006/picture">
+                  <pic:nvPicPr>
+                    <pic:cNvPr id="1" name=""/>
+                    <pic:cNvPicPr/>
+                  </pic:nvPicPr>
+                  <pic:blipFill>
+                    <a:blip r:embed="rId17"/>
+                    <a:stretch>
+                      <a:fillRect/>
+                    </a:stretch>
+                  </pic:blipFill>
+                  <pic:spPr>
+                    <a:xfrm>
+                      <a:off x="0" y="0"/>
+                      <a:ext cx="8839200" cy="5733415"/>
+                    </a:xfrm>
+                    <a:prstGeom prst="rect">
+                      <a:avLst/>
+                    </a:prstGeom>
+                    <a:ln>
+                      <a:solidFill>
+                        <a:schemeClr val="tx1"/>
+                      </a:solidFill>
+                    </a:ln>
+                  </pic:spPr>
+                </pic:pic>
+              </a:graphicData>
+            </a:graphic>
+          </wp:inline>
+        </w:drawing>
+      </w:r>
+    </w:p>
+    <w:p>
+      <w:pPr>
         <w:pStyle w:val="berschrift1"/>
       </w:pPr>
       <w:r>
@@ -1896,7 +1237,7 @@
     <w:p>
       <w:pPr>
         <w:sectPr>
-          <w:footerReference w:type="default" r:id="rId16"/>
+          <w:footerReference w:type="default" r:id="rId18"/>
           <w:pgSz w:w="11909" w:h="16834"/>
           <w:pgMar w:top="1440" w:right="1440" w:bottom="1440" w:left="1440" w:header="720" w:footer="720" w:gutter="0"/>
           <w:pgNumType w:start="1"/>
@@ -1905,7 +1246,15 @@
         </w:sectPr>
       </w:pPr>
       <w:r>
-        <w:t>Das Diagramm bezieht sich dabei den in Kalenderwoche 23 durchgeführten Berichtstermin.</w:t>
+        <w:t xml:space="preserve">Das Diagramm bezieht sich dabei </w:t>
+      </w:r>
+      <w:r>
+        <w:t xml:space="preserve">auf </w:t>
+      </w:r>
+      <w:bookmarkStart w:id="16" w:name="_GoBack"/>
+      <w:bookmarkEnd w:id="16"/>
+      <w:r>
+        <w:t>den in Kalenderwoche 23 durchgeführten Berichtstermin.</w:t>
       </w:r>
     </w:p>
     <w:p>
@@ -2022,7 +1371,7 @@
             <wp:cNvGraphicFramePr/>
             <a:graphic xmlns:a="http://schemas.openxmlformats.org/drawingml/2006/main">
               <a:graphicData uri="http://schemas.openxmlformats.org/drawingml/2006/chart">
-                <c:chart xmlns:c="http://schemas.openxmlformats.org/drawingml/2006/chart" xmlns:r="http://schemas.openxmlformats.org/officeDocument/2006/relationships" r:id="rId17"/>
+                <c:chart xmlns:c="http://schemas.openxmlformats.org/drawingml/2006/chart" xmlns:r="http://schemas.openxmlformats.org/officeDocument/2006/relationships" r:id="rId19"/>
               </a:graphicData>
             </a:graphic>
           </wp:inline>
@@ -2052,7 +1401,7 @@
     <w:p>
       <w:pPr>
         <w:sectPr>
-          <w:footerReference w:type="default" r:id="rId18"/>
+          <w:footerReference w:type="default" r:id="rId20"/>
           <w:pgSz w:w="16834" w:h="11909" w:orient="landscape"/>
           <w:pgMar w:top="1440" w:right="1440" w:bottom="1440" w:left="1440" w:header="720" w:footer="720" w:gutter="0"/>
           <w:pgNumType w:start="1"/>
@@ -2078,7 +1427,7 @@
             <wp:cNvGraphicFramePr/>
             <a:graphic xmlns:a="http://schemas.openxmlformats.org/drawingml/2006/main">
               <a:graphicData uri="http://schemas.openxmlformats.org/drawingml/2006/chart">
-                <c:chart xmlns:c="http://schemas.openxmlformats.org/drawingml/2006/chart" xmlns:r="http://schemas.openxmlformats.org/officeDocument/2006/relationships" r:id="rId19"/>
+                <c:chart xmlns:c="http://schemas.openxmlformats.org/drawingml/2006/chart" xmlns:r="http://schemas.openxmlformats.org/officeDocument/2006/relationships" r:id="rId21"/>
               </a:graphicData>
             </a:graphic>
           </wp:inline>
@@ -2417,16 +1766,8 @@
       </w:r>
       <w:r>
         <w:br/>
-      </w:r>
-      <w:proofErr w:type="gramStart"/>
-      <w:r>
-        <w:t>Planmäßig</w:t>
-      </w:r>
-      <w:proofErr w:type="gramEnd"/>
-      <w:r>
-        <w:t xml:space="preserve"> sollten wir zu diesem Zeitpunkt allerdings erst einen Fertigstellungsgrad von 46% erreicht haben. Der planmäßige Fertigstellungsgrad ergab sich aus Kalkulation des genutzten Planungsprogramms </w:t>
-      </w:r>
-      <w:proofErr w:type="spellStart"/>
+        <w:t xml:space="preserve">Planmäßig sollten wir zu diesem Zeitpunkt allerdings erst einen Fertigstellungsgrad von 46% erreicht haben. Der planmäßige Fertigstellungsgrad ergab sich aus Kalkulation des genutzten Planungsprogramms </w:t>
+      </w:r>
       <w:r>
         <w:rPr>
           <w:i/>
@@ -2434,7 +1775,6 @@
         </w:rPr>
         <w:t>ProjectLibre</w:t>
       </w:r>
-      <w:proofErr w:type="spellEnd"/>
       <w:r>
         <w:t xml:space="preserve">, bei welchem wir angegeben konnten, wie weit die Bearbeitung einzelner Arbeitspakete zu einem beliebigen Zeitpunkt bereits fortgeschritten ist. </w:t>
       </w:r>
@@ -2457,7 +1797,7 @@
     <w:p>
       <w:pPr>
         <w:sectPr>
-          <w:footerReference w:type="default" r:id="rId20"/>
+          <w:footerReference w:type="default" r:id="rId22"/>
           <w:pgSz w:w="11909" w:h="16834"/>
           <w:pgMar w:top="1440" w:right="1440" w:bottom="1440" w:left="1440" w:header="720" w:footer="720" w:gutter="0"/>
           <w:pgNumType w:start="1"/>
@@ -2468,7 +1808,6 @@
       <w:r>
         <w:t xml:space="preserve">Die Diskrepanz zwischen diesem Rückschluss und den dagegensprechenden Fertigstellungsgraden lässt sich dadurch begründen, dass die 50/50-Methode ungenauere Ergebnisse liefert, als die von uns zuvor durchgeführte Projektbetrachtung im Rahmen von </w:t>
       </w:r>
-      <w:proofErr w:type="spellStart"/>
       <w:r>
         <w:rPr>
           <w:i/>
@@ -2476,7 +1815,6 @@
         </w:rPr>
         <w:t>ProjectLibre</w:t>
       </w:r>
-      <w:proofErr w:type="spellEnd"/>
       <w:r>
         <w:t>.</w:t>
       </w:r>
@@ -8554,7 +7892,7 @@
           <w:tab w:val="left" w:pos="990"/>
         </w:tabs>
         <w:sectPr>
-          <w:footerReference w:type="default" r:id="rId21"/>
+          <w:footerReference w:type="default" r:id="rId23"/>
           <w:pgSz w:w="16834" w:h="11909" w:orient="landscape"/>
           <w:pgMar w:top="1440" w:right="1440" w:bottom="1440" w:left="1440" w:header="720" w:footer="720" w:gutter="0"/>
           <w:pgNumType w:start="1"/>
@@ -8562,8 +7900,6 @@
           <w:docGrid w:linePitch="299"/>
         </w:sectPr>
       </w:pPr>
-      <w:bookmarkStart w:id="16" w:name="_GoBack"/>
-      <w:bookmarkEnd w:id="16"/>
     </w:p>
     <w:p>
       <w:pPr>
@@ -8644,7 +7980,7 @@
       </w:r>
     </w:p>
     <w:sectPr>
-      <w:footerReference w:type="default" r:id="rId22"/>
+      <w:footerReference w:type="default" r:id="rId24"/>
       <w:pgSz w:w="11909" w:h="16834"/>
       <w:pgMar w:top="1440" w:right="1440" w:bottom="1440" w:left="1440" w:header="720" w:footer="720" w:gutter="0"/>
       <w:pgNumType w:start="1"/>
@@ -8741,6 +8077,16 @@
 </file>
 
 <file path=word/footer7.xml><?xml version="1.0" encoding="utf-8"?>
+<w:ftr xmlns:wpc="http://schemas.microsoft.com/office/word/2010/wordprocessingCanvas" xmlns:cx="http://schemas.microsoft.com/office/drawing/2014/chartex" xmlns:cx1="http://schemas.microsoft.com/office/drawing/2015/9/8/chartex" xmlns:cx2="http://schemas.microsoft.com/office/drawing/2015/10/21/chartex" xmlns:cx3="http://schemas.microsoft.com/office/drawing/2016/5/9/chartex" xmlns:cx4="http://schemas.microsoft.com/office/drawing/2016/5/10/chartex" xmlns:cx5="http://schemas.microsoft.com/office/drawing/2016/5/11/chartex" xmlns:cx6="http://schemas.microsoft.com/office/drawing/2016/5/12/chartex" xmlns:cx7="http://schemas.microsoft.com/office/drawing/2016/5/13/chartex" xmlns:cx8="http://schemas.microsoft.com/office/drawing/2016/5/14/chartex" xmlns:mc="http://schemas.openxmlformats.org/markup-compatibility/2006" xmlns:aink="http://schemas.microsoft.com/office/drawing/2016/ink" xmlns:am3d="http://schemas.microsoft.com/office/drawing/2017/model3d" xmlns:o="urn:schemas-microsoft-com:office:office" xmlns:r="http://schemas.openxmlformats.org/officeDocument/2006/relationships" xmlns:m="http://schemas.openxmlformats.org/officeDocument/2006/math" xmlns:v="urn:schemas-microsoft-com:vml" xmlns:wp14="http://schemas.microsoft.com/office/word/2010/wordprocessingDrawing" xmlns:wp="http://schemas.openxmlformats.org/drawingml/2006/wordprocessingDrawing" xmlns:w10="urn:schemas-microsoft-com:office:word" xmlns:w="http://schemas.openxmlformats.org/wordprocessingml/2006/main" xmlns:w14="http://schemas.microsoft.com/office/word/2010/wordml" xmlns:w15="http://schemas.microsoft.com/office/word/2012/wordml" xmlns:w16cid="http://schemas.microsoft.com/office/word/2016/wordml/cid" xmlns:w16se="http://schemas.microsoft.com/office/word/2015/wordml/symex" xmlns:wpg="http://schemas.microsoft.com/office/word/2010/wordprocessingGroup" xmlns:wpi="http://schemas.microsoft.com/office/word/2010/wordprocessingInk" xmlns:wne="http://schemas.microsoft.com/office/word/2006/wordml" xmlns:wps="http://schemas.microsoft.com/office/word/2010/wordprocessingShape" mc:Ignorable="w14 w15 w16se w16cid wp14">
+  <w:p>
+    <w:pPr>
+      <w:pStyle w:val="Fuzeile"/>
+    </w:pPr>
+  </w:p>
+</w:ftr>
+</file>
+
+<file path=word/footer8.xml><?xml version="1.0" encoding="utf-8"?>
 <w:ftr xmlns:wpc="http://schemas.microsoft.com/office/word/2010/wordprocessingCanvas" xmlns:cx="http://schemas.microsoft.com/office/drawing/2014/chartex" xmlns:cx1="http://schemas.microsoft.com/office/drawing/2015/9/8/chartex" xmlns:cx2="http://schemas.microsoft.com/office/drawing/2015/10/21/chartex" xmlns:cx3="http://schemas.microsoft.com/office/drawing/2016/5/9/chartex" xmlns:cx4="http://schemas.microsoft.com/office/drawing/2016/5/10/chartex" xmlns:cx5="http://schemas.microsoft.com/office/drawing/2016/5/11/chartex" xmlns:cx6="http://schemas.microsoft.com/office/drawing/2016/5/12/chartex" xmlns:cx7="http://schemas.microsoft.com/office/drawing/2016/5/13/chartex" xmlns:cx8="http://schemas.microsoft.com/office/drawing/2016/5/14/chartex" xmlns:mc="http://schemas.openxmlformats.org/markup-compatibility/2006" xmlns:aink="http://schemas.microsoft.com/office/drawing/2016/ink" xmlns:am3d="http://schemas.microsoft.com/office/drawing/2017/model3d" xmlns:o="urn:schemas-microsoft-com:office:office" xmlns:r="http://schemas.openxmlformats.org/officeDocument/2006/relationships" xmlns:m="http://schemas.openxmlformats.org/officeDocument/2006/math" xmlns:v="urn:schemas-microsoft-com:vml" xmlns:wp14="http://schemas.microsoft.com/office/word/2010/wordprocessingDrawing" xmlns:wp="http://schemas.openxmlformats.org/drawingml/2006/wordprocessingDrawing" xmlns:w10="urn:schemas-microsoft-com:office:word" xmlns:w="http://schemas.openxmlformats.org/wordprocessingml/2006/main" xmlns:w14="http://schemas.microsoft.com/office/word/2010/wordml" xmlns:w15="http://schemas.microsoft.com/office/word/2012/wordml" xmlns:w16cid="http://schemas.microsoft.com/office/word/2016/wordml/cid" xmlns:w16se="http://schemas.microsoft.com/office/word/2015/wordml/symex" xmlns:wpg="http://schemas.microsoft.com/office/word/2010/wordprocessingGroup" xmlns:wpi="http://schemas.microsoft.com/office/word/2010/wordprocessingInk" xmlns:wne="http://schemas.microsoft.com/office/word/2006/wordml" xmlns:wps="http://schemas.microsoft.com/office/word/2010/wordprocessingShape" mc:Ignorable="w14 w15 w16se w16cid wp14">
   <w:p>
     <w:pPr>
@@ -14485,7 +13831,7 @@
 </file>
 
 <file path=customXml/itemProps1.xml><?xml version="1.0" encoding="utf-8"?>
-<ds:datastoreItem xmlns:ds="http://schemas.openxmlformats.org/officeDocument/2006/customXml" ds:itemID="{D0A9409E-D1EA-4E49-B350-0300E3AAC0E4}">
+<ds:datastoreItem xmlns:ds="http://schemas.openxmlformats.org/officeDocument/2006/customXml" ds:itemID="{83A3E2C9-AE1B-406F-B6ED-1DF3B13EEA5D}">
   <ds:schemaRefs>
     <ds:schemaRef ds:uri="http://schemas.openxmlformats.org/officeDocument/2006/bibliography"/>
   </ds:schemaRefs>

</xml_diff>